<commit_message>
5th Version (additional REQs)
</commit_message>
<xml_diff>
--- a/SRS_project_group2.docx
+++ b/SRS_project_group2.docx
@@ -1690,11 +1690,11 @@
         <w:tblLook w:val="04A0" w:firstRow="1" w:lastRow="0" w:firstColumn="1" w:lastColumn="0" w:noHBand="0" w:noVBand="1"/>
       </w:tblPr>
       <w:tblGrid>
-        <w:gridCol w:w="1728"/>
-        <w:gridCol w:w="1755"/>
+        <w:gridCol w:w="1723"/>
+        <w:gridCol w:w="1766"/>
         <w:gridCol w:w="2033"/>
-        <w:gridCol w:w="1748"/>
-        <w:gridCol w:w="1752"/>
+        <w:gridCol w:w="1745"/>
+        <w:gridCol w:w="1749"/>
       </w:tblGrid>
       <w:tr>
         <w:tc>
@@ -2215,6 +2215,112 @@
                 <w:lang w:val="en-SG"/>
               </w:rPr>
               <w:t>4.0</w:t>
+            </w:r>
+          </w:p>
+        </w:tc>
+      </w:tr>
+      <w:tr>
+        <w:tc>
+          <w:tcPr>
+            <w:tcW w:w="1803" w:type="dxa"/>
+          </w:tcPr>
+          <w:p>
+            <w:pPr>
+              <w:rPr>
+                <w:lang w:val="en-SG"/>
+              </w:rPr>
+            </w:pPr>
+            <w:r>
+              <w:rPr>
+                <w:lang w:val="en-SG"/>
+              </w:rPr>
+              <w:t>5.</w:t>
+            </w:r>
+          </w:p>
+        </w:tc>
+        <w:tc>
+          <w:tcPr>
+            <w:tcW w:w="1803" w:type="dxa"/>
+          </w:tcPr>
+          <w:p>
+            <w:pPr>
+              <w:spacing w:line="360" w:lineRule="auto"/>
+              <w:rPr>
+                <w:lang w:val="en-SG"/>
+              </w:rPr>
+            </w:pPr>
+            <w:r>
+              <w:rPr>
+                <w:lang w:val="en-SG"/>
+              </w:rPr>
+              <w:t>5</w:t>
+            </w:r>
+            <w:r>
+              <w:rPr>
+                <w:vertAlign w:val="superscript"/>
+                <w:lang w:val="en-SG"/>
+              </w:rPr>
+              <w:t>th</w:t>
+            </w:r>
+            <w:r>
+              <w:rPr>
+                <w:lang w:val="en-SG"/>
+              </w:rPr>
+              <w:t xml:space="preserve"> Version (additional REQs)</w:t>
+            </w:r>
+          </w:p>
+        </w:tc>
+        <w:tc>
+          <w:tcPr>
+            <w:tcW w:w="1803" w:type="dxa"/>
+          </w:tcPr>
+          <w:p>
+            <w:pPr>
+              <w:rPr>
+                <w:lang w:val="en-SG"/>
+              </w:rPr>
+            </w:pPr>
+            <w:r>
+              <w:rPr>
+                <w:lang w:val="en-SG"/>
+              </w:rPr>
+              <w:t>SRS_project_group2</w:t>
+            </w:r>
+          </w:p>
+        </w:tc>
+        <w:tc>
+          <w:tcPr>
+            <w:tcW w:w="1803" w:type="dxa"/>
+          </w:tcPr>
+          <w:p>
+            <w:pPr>
+              <w:rPr>
+                <w:lang w:val="en-SG"/>
+              </w:rPr>
+            </w:pPr>
+            <w:r>
+              <w:rPr>
+                <w:lang w:val="en-SG"/>
+              </w:rPr>
+              <w:t>13 August 2024</w:t>
+            </w:r>
+          </w:p>
+        </w:tc>
+        <w:tc>
+          <w:tcPr>
+            <w:tcW w:w="1804" w:type="dxa"/>
+          </w:tcPr>
+          <w:p>
+            <w:pPr>
+              <w:rPr>
+                <w:lang w:val="en-SG"/>
+              </w:rPr>
+            </w:pPr>
+            <w:r>
+              <w:rPr>
+                <w:lang w:val="en-SG"/>
+              </w:rPr>
+              <w:t>5.0</w:t>
             </w:r>
           </w:p>
         </w:tc>
@@ -2487,7 +2593,7 @@
               <w:ind w:left="0"/>
             </w:pPr>
             <w:r>
-              <w:t>NFC</w:t>
+              <w:t>RFID</w:t>
             </w:r>
           </w:p>
         </w:tc>
@@ -2501,7 +2607,7 @@
               <w:ind w:left="0"/>
             </w:pPr>
             <w:r>
-              <w:t>Near Field Communication</w:t>
+              <w:t>Radio Frequency Identification</w:t>
             </w:r>
           </w:p>
         </w:tc>
@@ -2653,6 +2759,9 @@
             </w:pPr>
             <w:r>
               <w:t>KEY</w:t>
+            </w:r>
+            <w:r>
+              <w:t>PAD</w:t>
             </w:r>
           </w:p>
         </w:tc>
@@ -3004,7 +3113,7 @@
           <w:noProof/>
         </w:rPr>
         <w:drawing>
-          <wp:inline distT="0" distB="0" distL="0" distR="0" wp14:anchorId="72E40EED" wp14:editId="6BF7BCC1">
+          <wp:inline distT="0" distB="0" distL="0" distR="0" wp14:anchorId="72E40EED" wp14:editId="68559EBB">
             <wp:extent cx="5724524" cy="3571875"/>
             <wp:effectExtent l="0" t="0" r="0" b="0"/>
             <wp:docPr id="511280816" name="Picture 511280816" descr="A diagram of a computer hardware&#10;&#10;Description automatically generated"/>
@@ -3285,7 +3394,16 @@
               <w:ind w:left="0"/>
             </w:pPr>
             <w:r>
-              <w:t>In the main menu defined in REQ-01, if the option “1. Scanner Start” is selected on the keypad, then the following menu shall be displayed on the LCD screen</w:t>
+              <w:t xml:space="preserve">In the main menu defined in REQ-01, if the option “1. Scanner Start” is selected on the </w:t>
+            </w:r>
+            <w:r>
+              <w:t>KEY</w:t>
+            </w:r>
+            <w:r>
+              <w:t>PAD</w:t>
+            </w:r>
+            <w:r>
+              <w:t>, then the following menu shall be displayed on the LCD screen</w:t>
             </w:r>
           </w:p>
           <w:p>
@@ -3300,17 +3418,26 @@
               <w:ind w:left="0"/>
             </w:pPr>
             <w:r>
-              <w:t>Line 1 = “Scan ready”</w:t>
-            </w:r>
-          </w:p>
-          <w:p>
-            <w:pPr>
-              <w:rPr>
-                <w:lang w:val="en-SG"/>
-              </w:rPr>
-            </w:pPr>
-            <w:r>
-              <w:t>Line 2 = blank</w:t>
+              <w:t>Line 1 = “</w:t>
+            </w:r>
+            <w:r>
+              <w:t xml:space="preserve">1. </w:t>
+            </w:r>
+            <w:r>
+              <w:t>Scan ready”</w:t>
+            </w:r>
+          </w:p>
+          <w:p>
+            <w:pPr>
+              <w:rPr>
+                <w:lang w:val="en-SG"/>
+              </w:rPr>
+            </w:pPr>
+            <w:r>
+              <w:t xml:space="preserve">Line 2 = </w:t>
+            </w:r>
+            <w:r>
+              <w:t>“3. Pay”</w:t>
             </w:r>
           </w:p>
         </w:tc>
@@ -3407,13 +3534,7 @@
           <w:lang w:val="en-SG"/>
         </w:rPr>
         <w:lastRenderedPageBreak/>
-        <w:t>2.3.2 Scanner Star</w:t>
-      </w:r>
-      <w:r>
-        <w:rPr>
-          <w:lang w:val="en-SG"/>
-        </w:rPr>
-        <w:t>t</w:t>
+        <w:t>2.3.2 Scanner</w:t>
       </w:r>
     </w:p>
     <w:tbl>
@@ -3668,7 +3789,13 @@
               </w:rPr>
             </w:pPr>
             <w:r>
-              <w:t>Line 2 = “Total, Payment”</w:t>
+              <w:t>Line 2 = “Total</w:t>
+            </w:r>
+            <w:r>
+              <w:t>: Total Price</w:t>
+            </w:r>
+            <w:r>
+              <w:t>”</w:t>
             </w:r>
           </w:p>
         </w:tc>
@@ -3923,7 +4050,13 @@
               <w:ind w:left="0"/>
             </w:pPr>
             <w:r>
-              <w:t>LCD Display will show as follows:</w:t>
+              <w:t>LCD Display will show as follows</w:t>
+            </w:r>
+            <w:r>
+              <w:t xml:space="preserve"> if 1 is pressed on Numpad Input</w:t>
+            </w:r>
+            <w:r>
+              <w:t>:</w:t>
             </w:r>
           </w:p>
           <w:p>
@@ -3931,6 +4064,15 @@
               <w:pStyle w:val="ListParagraph"/>
               <w:ind w:left="0"/>
             </w:pPr>
+          </w:p>
+          <w:p>
+            <w:pPr>
+              <w:pStyle w:val="ListParagraph"/>
+              <w:ind w:left="0"/>
+            </w:pPr>
+            <w:r>
+              <w:t>Line 1 = “Scan your card”</w:t>
+            </w:r>
           </w:p>
           <w:p>
             <w:pPr>
@@ -3970,6 +4112,323 @@
           <w:tcPr>
             <w:tcW w:w="7712" w:type="dxa"/>
           </w:tcPr>
+          <w:p>
+            <w:pPr>
+              <w:pStyle w:val="ListParagraph"/>
+              <w:ind w:left="0"/>
+            </w:pPr>
+            <w:r>
+              <w:t>From REQ-</w:t>
+            </w:r>
+            <w:r>
+              <w:t>0</w:t>
+            </w:r>
+            <w:r>
+              <w:t>8</w:t>
+            </w:r>
+          </w:p>
+          <w:p>
+            <w:pPr>
+              <w:pStyle w:val="ListParagraph"/>
+              <w:ind w:left="0"/>
+            </w:pPr>
+            <w:r>
+              <w:t>RFID is activated and used for PayWave Payment</w:t>
+            </w:r>
+          </w:p>
+          <w:p>
+            <w:pPr>
+              <w:pStyle w:val="ListParagraph"/>
+              <w:ind w:left="0"/>
+            </w:pPr>
+          </w:p>
+          <w:p>
+            <w:pPr>
+              <w:pStyle w:val="ListParagraph"/>
+              <w:ind w:left="0"/>
+            </w:pPr>
+            <w:r>
+              <w:t>BUZ turns on for 2 seconds after LCD displays the following:</w:t>
+            </w:r>
+          </w:p>
+          <w:p>
+            <w:pPr>
+              <w:pStyle w:val="ListParagraph"/>
+              <w:ind w:left="0"/>
+            </w:pPr>
+          </w:p>
+          <w:p>
+            <w:pPr>
+              <w:pStyle w:val="ListParagraph"/>
+              <w:ind w:left="0"/>
+            </w:pPr>
+            <w:r>
+              <w:t>Line 1 = “Payment Success”</w:t>
+            </w:r>
+          </w:p>
+          <w:p>
+            <w:pPr>
+              <w:pStyle w:val="ListParagraph"/>
+              <w:ind w:left="0"/>
+            </w:pPr>
+            <w:r>
+              <w:t>Process repeats back to REQ-01</w:t>
+            </w:r>
+          </w:p>
+        </w:tc>
+      </w:tr>
+      <w:tr>
+        <w:trPr>
+          <w:trHeight w:val="525"/>
+        </w:trPr>
+        <w:tc>
+          <w:tcPr>
+            <w:tcW w:w="1699" w:type="dxa"/>
+          </w:tcPr>
+          <w:p>
+            <w:pPr>
+              <w:pStyle w:val="ListParagraph"/>
+              <w:ind w:left="0"/>
+              <w:rPr>
+                <w:b/>
+                <w:bCs/>
+              </w:rPr>
+            </w:pPr>
+            <w:r>
+              <w:rPr>
+                <w:b/>
+                <w:bCs/>
+              </w:rPr>
+              <w:t>REQ-10</w:t>
+            </w:r>
+          </w:p>
+        </w:tc>
+        <w:tc>
+          <w:tcPr>
+            <w:tcW w:w="7712" w:type="dxa"/>
+          </w:tcPr>
+          <w:p>
+            <w:pPr>
+              <w:pStyle w:val="ListParagraph"/>
+              <w:ind w:left="0"/>
+            </w:pPr>
+            <w:r>
+              <w:t>From REQ-</w:t>
+            </w:r>
+            <w:r>
+              <w:t>0</w:t>
+            </w:r>
+            <w:r>
+              <w:t>7</w:t>
+            </w:r>
+          </w:p>
+          <w:p>
+            <w:pPr>
+              <w:pStyle w:val="ListParagraph"/>
+              <w:ind w:left="0"/>
+            </w:pPr>
+            <w:r>
+              <w:t>LCD Display will show as follows if 2 is pressed on</w:t>
+            </w:r>
+            <w:r>
+              <w:t xml:space="preserve"> KEYPAD</w:t>
+            </w:r>
+            <w:r>
+              <w:t>:</w:t>
+            </w:r>
+          </w:p>
+          <w:p>
+            <w:pPr>
+              <w:pStyle w:val="ListParagraph"/>
+              <w:ind w:left="0"/>
+            </w:pPr>
+          </w:p>
+          <w:p>
+            <w:pPr>
+              <w:pStyle w:val="ListParagraph"/>
+              <w:ind w:left="0"/>
+            </w:pPr>
+            <w:r>
+              <w:lastRenderedPageBreak/>
+              <w:t>Line 1 = “Key in PIN”</w:t>
+            </w:r>
+          </w:p>
+          <w:p>
+            <w:pPr>
+              <w:pStyle w:val="ListParagraph"/>
+              <w:ind w:left="0"/>
+            </w:pPr>
+            <w:r>
+              <w:t>Line 2 = “Press # to enter”</w:t>
+            </w:r>
+          </w:p>
+        </w:tc>
+      </w:tr>
+      <w:tr>
+        <w:trPr>
+          <w:trHeight w:val="525"/>
+        </w:trPr>
+        <w:tc>
+          <w:tcPr>
+            <w:tcW w:w="1699" w:type="dxa"/>
+          </w:tcPr>
+          <w:p>
+            <w:pPr>
+              <w:pStyle w:val="ListParagraph"/>
+              <w:ind w:left="0"/>
+              <w:rPr>
+                <w:b/>
+                <w:bCs/>
+              </w:rPr>
+            </w:pPr>
+            <w:r>
+              <w:rPr>
+                <w:b/>
+                <w:bCs/>
+              </w:rPr>
+              <w:lastRenderedPageBreak/>
+              <w:t>REQ-11</w:t>
+            </w:r>
+          </w:p>
+        </w:tc>
+        <w:tc>
+          <w:tcPr>
+            <w:tcW w:w="7712" w:type="dxa"/>
+          </w:tcPr>
+          <w:p>
+            <w:pPr>
+              <w:pStyle w:val="ListParagraph"/>
+              <w:ind w:left="0"/>
+            </w:pPr>
+            <w:r>
+              <w:t>From REQ-10</w:t>
+            </w:r>
+          </w:p>
+          <w:p>
+            <w:pPr>
+              <w:pStyle w:val="ListParagraph"/>
+              <w:ind w:left="0"/>
+            </w:pPr>
+            <w:r>
+              <w:t xml:space="preserve">KEYPAD </w:t>
+            </w:r>
+            <w:r>
+              <w:t xml:space="preserve">will read a series of 4 inputs with pre-selected card pin: 1234. Followed by </w:t>
+            </w:r>
+            <w:proofErr w:type="gramStart"/>
+            <w:r>
+              <w:t>a</w:t>
+            </w:r>
+            <w:proofErr w:type="gramEnd"/>
+            <w:r>
+              <w:t xml:space="preserve"> input of “#”</w:t>
+            </w:r>
+          </w:p>
+          <w:p>
+            <w:pPr>
+              <w:pStyle w:val="ListParagraph"/>
+              <w:ind w:left="0"/>
+            </w:pPr>
+            <w:r>
+              <w:t>Upon successful entering of pin number, BUZ turns on for 2 seconds as LCD displays the following:</w:t>
+            </w:r>
+          </w:p>
+          <w:p>
+            <w:pPr>
+              <w:pStyle w:val="ListParagraph"/>
+              <w:ind w:left="0"/>
+            </w:pPr>
+          </w:p>
+          <w:p>
+            <w:pPr>
+              <w:pStyle w:val="ListParagraph"/>
+              <w:ind w:left="0"/>
+            </w:pPr>
+            <w:r>
+              <w:t>Line 1 = “Payment Success”</w:t>
+            </w:r>
+          </w:p>
+          <w:p>
+            <w:pPr>
+              <w:pStyle w:val="ListParagraph"/>
+              <w:ind w:left="0"/>
+            </w:pPr>
+          </w:p>
+          <w:p>
+            <w:pPr>
+              <w:pStyle w:val="ListParagraph"/>
+              <w:ind w:left="0"/>
+            </w:pPr>
+            <w:r>
+              <w:t>Process repeats back to REQ-01</w:t>
+            </w:r>
+          </w:p>
+          <w:p>
+            <w:pPr>
+              <w:pStyle w:val="ListParagraph"/>
+              <w:ind w:left="0"/>
+            </w:pPr>
+          </w:p>
+          <w:p>
+            <w:pPr>
+              <w:pStyle w:val="ListParagraph"/>
+              <w:ind w:left="0"/>
+            </w:pPr>
+            <w:r>
+              <w:t xml:space="preserve">If pin number entered is incorrect, </w:t>
+            </w:r>
+            <w:r>
+              <w:t xml:space="preserve">BUZ beeps for 2 seconds in intervals of 1 second as </w:t>
+            </w:r>
+          </w:p>
+          <w:p>
+            <w:pPr>
+              <w:pStyle w:val="ListParagraph"/>
+              <w:ind w:left="0"/>
+            </w:pPr>
+            <w:r>
+              <w:t>LCD displays the following:</w:t>
+            </w:r>
+          </w:p>
+          <w:p>
+            <w:pPr>
+              <w:pStyle w:val="ListParagraph"/>
+              <w:ind w:left="0"/>
+            </w:pPr>
+          </w:p>
+          <w:p>
+            <w:pPr>
+              <w:pStyle w:val="ListParagraph"/>
+              <w:ind w:left="0"/>
+            </w:pPr>
+            <w:r>
+              <w:t>Line 1 = “Incorrect”</w:t>
+            </w:r>
+          </w:p>
+          <w:p>
+            <w:pPr>
+              <w:pStyle w:val="ListParagraph"/>
+              <w:ind w:left="0"/>
+            </w:pPr>
+            <w:r>
+              <w:t>Line 2 = “Try again”</w:t>
+            </w:r>
+          </w:p>
+          <w:p>
+            <w:pPr>
+              <w:pStyle w:val="ListParagraph"/>
+              <w:ind w:left="0"/>
+            </w:pPr>
+          </w:p>
+          <w:p>
+            <w:pPr>
+              <w:pStyle w:val="ListParagraph"/>
+              <w:ind w:left="0"/>
+            </w:pPr>
+            <w:r>
+              <w:t>The process repeats back to REQ-10 until successful entering of pin number</w:t>
+            </w:r>
+          </w:p>
           <w:p>
             <w:pPr>
               <w:pStyle w:val="ListParagraph"/>
@@ -4075,7 +4534,14 @@
                 <w:b/>
                 <w:bCs/>
               </w:rPr>
-              <w:t>10</w:t>
+              <w:t>1</w:t>
+            </w:r>
+            <w:r>
+              <w:rPr>
+                <w:b/>
+                <w:bCs/>
+              </w:rPr>
+              <w:t>2</w:t>
             </w:r>
           </w:p>
         </w:tc>
@@ -4115,7 +4581,6 @@
               <w:ind w:left="0"/>
             </w:pPr>
             <w:r>
-              <w:lastRenderedPageBreak/>
               <w:t>Pay for all the items (assume they have account and will automatically deduct money from there)</w:t>
             </w:r>
           </w:p>
@@ -4292,7 +4757,15 @@
                 <w:b/>
                 <w:bCs/>
               </w:rPr>
-              <w:t>11</w:t>
+              <w:t>1</w:t>
+            </w:r>
+            <w:r>
+              <w:rPr>
+                <w:rFonts w:ascii="Aptos" w:eastAsia="Aptos" w:hAnsi="Aptos" w:cs="Aptos"/>
+                <w:b/>
+                <w:bCs/>
+              </w:rPr>
+              <w:t>3</w:t>
             </w:r>
           </w:p>
         </w:tc>
@@ -4347,6 +4820,7 @@
               <w:rPr>
                 <w:rFonts w:ascii="Aptos" w:eastAsia="Aptos" w:hAnsi="Aptos" w:cs="Aptos"/>
               </w:rPr>
+              <w:lastRenderedPageBreak/>
               <w:t xml:space="preserve">When delivery is chosen, the system will inform that there is a delivery charge of $4 </w:t>
             </w:r>
           </w:p>
@@ -4554,7 +5028,7 @@
                 <w:b/>
                 <w:bCs/>
               </w:rPr>
-              <w:t>2</w:t>
+              <w:t>4</w:t>
             </w:r>
           </w:p>
         </w:tc>
@@ -4609,7 +5083,13 @@
               <w:rPr>
                 <w:rFonts w:ascii="Aptos" w:eastAsia="Aptos" w:hAnsi="Aptos" w:cs="Aptos"/>
               </w:rPr>
-              <w:t>minute, code will return to REQ-1</w:t>
+              <w:t xml:space="preserve">minute, </w:t>
+            </w:r>
+            <w:r>
+              <w:rPr>
+                <w:rFonts w:ascii="Aptos" w:eastAsia="Aptos" w:hAnsi="Aptos" w:cs="Aptos"/>
+              </w:rPr>
+              <w:t>Program will sleep until KEYPAD reads a “1”, in which resets back to REQ-01</w:t>
             </w:r>
           </w:p>
         </w:tc>
@@ -4666,7 +5146,7 @@
               <w:rPr>
                 <w:b/>
               </w:rPr>
-              <w:t>3</w:t>
+              <w:t>5</w:t>
             </w:r>
           </w:p>
         </w:tc>
@@ -4741,7 +5221,7 @@
               <w:rPr>
                 <w:b/>
               </w:rPr>
-              <w:t>4</w:t>
+              <w:t>6</w:t>
             </w:r>
           </w:p>
         </w:tc>
@@ -4778,6 +5258,41 @@
         </w:tc>
       </w:tr>
     </w:tbl>
+    <w:p>
+      <w:pPr>
+        <w:rPr>
+          <w:b/>
+        </w:rPr>
+      </w:pPr>
+    </w:p>
+    <w:p>
+      <w:pPr>
+        <w:rPr>
+          <w:b/>
+        </w:rPr>
+      </w:pPr>
+    </w:p>
+    <w:p>
+      <w:pPr>
+        <w:rPr>
+          <w:b/>
+        </w:rPr>
+      </w:pPr>
+    </w:p>
+    <w:p>
+      <w:pPr>
+        <w:rPr>
+          <w:b/>
+        </w:rPr>
+      </w:pPr>
+    </w:p>
+    <w:p>
+      <w:pPr>
+        <w:rPr>
+          <w:b/>
+        </w:rPr>
+      </w:pPr>
+    </w:p>
     <w:p>
       <w:pPr>
         <w:rPr>
@@ -4944,23 +5459,22 @@
       <w:r>
         <w:rPr>
           <w:noProof/>
-          <w:lang w:eastAsia="en-GB"/>
         </w:rPr>
         <mc:AlternateContent>
           <mc:Choice Requires="wps">
             <w:drawing>
-              <wp:anchor distT="0" distB="0" distL="114300" distR="114300" simplePos="0" relativeHeight="251657216" behindDoc="0" locked="0" layoutInCell="1" allowOverlap="1" wp14:anchorId="285B0241" wp14:editId="0AC5AD15">
+              <wp:anchor distT="0" distB="0" distL="114300" distR="114300" simplePos="0" relativeHeight="251669504" behindDoc="0" locked="0" layoutInCell="1" allowOverlap="1" wp14:anchorId="4774E711" wp14:editId="7BAE11F2">
                 <wp:simplePos x="0" y="0"/>
                 <wp:positionH relativeFrom="column">
-                  <wp:posOffset>1292727</wp:posOffset>
+                  <wp:posOffset>3368205</wp:posOffset>
                 </wp:positionH>
                 <wp:positionV relativeFrom="paragraph">
-                  <wp:posOffset>768065</wp:posOffset>
+                  <wp:posOffset>1292529</wp:posOffset>
                 </wp:positionV>
-                <wp:extent cx="819150" cy="267318"/>
-                <wp:effectExtent l="0" t="0" r="19050" b="19050"/>
+                <wp:extent cx="1374002" cy="266034"/>
+                <wp:effectExtent l="0" t="0" r="17145" b="20320"/>
                 <wp:wrapNone/>
-                <wp:docPr id="67" name="Rectangle 67"/>
+                <wp:docPr id="6307508" name="Rectangle 1"/>
                 <wp:cNvGraphicFramePr/>
                 <a:graphic xmlns:a="http://schemas.openxmlformats.org/drawingml/2006/main">
                   <a:graphicData uri="http://schemas.microsoft.com/office/word/2010/wordprocessingShape">
@@ -4969,7 +5483,7 @@
                       <wps:spPr>
                         <a:xfrm>
                           <a:off x="0" y="0"/>
-                          <a:ext cx="819150" cy="267318"/>
+                          <a:ext cx="1374002" cy="266034"/>
                         </a:xfrm>
                         <a:prstGeom prst="rect">
                           <a:avLst/>
@@ -4979,7 +5493,7 @@
                         </a:solidFill>
                         <a:ln>
                           <a:solidFill>
-                            <a:schemeClr val="tx1"/>
+                            <a:schemeClr val="tx2"/>
                           </a:solidFill>
                         </a:ln>
                       </wps:spPr>
@@ -5004,7 +5518,8 @@
                           <w:p>
                             <w:pPr>
                               <w:pStyle w:val="NormalWeb"/>
-                              <w:spacing w:before="0" w:beforeAutospacing="0" w:after="160" w:afterAutospacing="0" w:line="256" w:lineRule="auto"/>
+                              <w:spacing w:before="0" w:beforeAutospacing="0" w:after="160" w:afterAutospacing="0" w:line="252" w:lineRule="auto"/>
+                              <w:jc w:val="center"/>
                               <w:rPr>
                                 <w:lang w:val="en-SG"/>
                               </w:rPr>
@@ -5019,7 +5534,19 @@
                                 <w:szCs w:val="22"/>
                                 <w:lang w:val="en-SG"/>
                               </w:rPr>
-                              <w:t>scanner.py</w:t>
+                              <w:t>PICAM_LINUX</w:t>
+                            </w:r>
+                            <w:r>
+                              <w:rPr>
+                                <w:rFonts w:eastAsia="Calibri"/>
+                                <w:b/>
+                                <w:bCs/>
+                                <w:color w:val="000000"/>
+                                <w:sz w:val="22"/>
+                                <w:szCs w:val="22"/>
+                                <w:lang w:val="en-SG"/>
+                              </w:rPr>
+                              <w:t>.py</w:t>
                             </w:r>
                           </w:p>
                         </w:txbxContent>
@@ -5033,18 +5560,22 @@
                     </wps:wsp>
                   </a:graphicData>
                 </a:graphic>
+                <wp14:sizeRelH relativeFrom="margin">
+                  <wp14:pctWidth>0</wp14:pctWidth>
+                </wp14:sizeRelH>
               </wp:anchor>
             </w:drawing>
           </mc:Choice>
           <mc:Fallback>
             <w:pict>
-              <v:rect w14:anchorId="285B0241" id="Rectangle 67" o:spid="_x0000_s1026" style="position:absolute;margin-left:101.8pt;margin-top:60.5pt;width:64.5pt;height:21.05pt;z-index:251657216;visibility:visible;mso-wrap-style:square;mso-wrap-distance-left:9pt;mso-wrap-distance-top:0;mso-wrap-distance-right:9pt;mso-wrap-distance-bottom:0;mso-position-horizontal:absolute;mso-position-horizontal-relative:text;mso-position-vertical:absolute;mso-position-vertical-relative:text;v-text-anchor:middle" o:gfxdata="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" fillcolor="yellow" strokecolor="black [3213]" strokeweight="1pt">
+              <v:rect w14:anchorId="4774E711" id="Rectangle 1" o:spid="_x0000_s1026" style="position:absolute;margin-left:265.2pt;margin-top:101.75pt;width:108.2pt;height:20.95pt;z-index:251669504;visibility:visible;mso-wrap-style:square;mso-width-percent:0;mso-wrap-distance-left:9pt;mso-wrap-distance-top:0;mso-wrap-distance-right:9pt;mso-wrap-distance-bottom:0;mso-position-horizontal:absolute;mso-position-horizontal-relative:text;mso-position-vertical:absolute;mso-position-vertical-relative:text;mso-width-percent:0;mso-width-relative:margin;v-text-anchor:middle" o:gfxdata="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" fillcolor="yellow" strokecolor="#44546a [3215]" strokeweight="1pt">
                 <v:textbox>
                   <w:txbxContent>
                     <w:p>
                       <w:pPr>
                         <w:pStyle w:val="NormalWeb"/>
-                        <w:spacing w:before="0" w:beforeAutospacing="0" w:after="160" w:afterAutospacing="0" w:line="256" w:lineRule="auto"/>
+                        <w:spacing w:before="0" w:beforeAutospacing="0" w:after="160" w:afterAutospacing="0" w:line="252" w:lineRule="auto"/>
+                        <w:jc w:val="center"/>
                         <w:rPr>
                           <w:lang w:val="en-SG"/>
                         </w:rPr>
@@ -5059,7 +5590,19 @@
                           <w:szCs w:val="22"/>
                           <w:lang w:val="en-SG"/>
                         </w:rPr>
-                        <w:t>scanner.py</w:t>
+                        <w:t>PICAM_LINUX</w:t>
+                      </w:r>
+                      <w:r>
+                        <w:rPr>
+                          <w:rFonts w:eastAsia="Calibri"/>
+                          <w:b/>
+                          <w:bCs/>
+                          <w:color w:val="000000"/>
+                          <w:sz w:val="22"/>
+                          <w:szCs w:val="22"/>
+                          <w:lang w:val="en-SG"/>
+                        </w:rPr>
+                        <w:t>.py</w:t>
                       </w:r>
                     </w:p>
                   </w:txbxContent>
@@ -5077,13 +5620,13 @@
         <mc:AlternateContent>
           <mc:Choice Requires="wps">
             <w:drawing>
-              <wp:anchor distT="0" distB="0" distL="114300" distR="114300" simplePos="0" relativeHeight="251659264" behindDoc="0" locked="0" layoutInCell="1" allowOverlap="1" wp14:anchorId="16B73E41" wp14:editId="6A662FDD">
+              <wp:anchor distT="0" distB="0" distL="114300" distR="114300" simplePos="0" relativeHeight="251659264" behindDoc="0" locked="0" layoutInCell="1" allowOverlap="1" wp14:anchorId="16B73E41" wp14:editId="1C8B84F4">
                 <wp:simplePos x="0" y="0"/>
                 <wp:positionH relativeFrom="column">
-                  <wp:posOffset>2606628</wp:posOffset>
+                  <wp:posOffset>1913393</wp:posOffset>
                 </wp:positionH>
                 <wp:positionV relativeFrom="paragraph">
-                  <wp:posOffset>850909</wp:posOffset>
+                  <wp:posOffset>798692</wp:posOffset>
                 </wp:positionV>
                 <wp:extent cx="1248770" cy="267318"/>
                 <wp:effectExtent l="0" t="0" r="27940" b="19050"/>
@@ -5148,7 +5691,31 @@
                                 <w:szCs w:val="22"/>
                                 <w:lang w:val="en-SG"/>
                               </w:rPr>
-                              <w:t>LCD_item.py</w:t>
+                              <w:t>gr_database</w:t>
+                            </w:r>
+                            <w:r>
+                              <w:rPr>
+                                <w:rFonts w:eastAsia="Calibri"/>
+                                <w:b/>
+                                <w:bCs/>
+                                <w:color w:val="000000"/>
+                                <w:sz w:val="22"/>
+                                <w:szCs w:val="22"/>
+                                <w:lang w:val="en-SG"/>
+                              </w:rPr>
+                              <w:t>.</w:t>
+                            </w:r>
+                            <w:r>
+                              <w:rPr>
+                                <w:rFonts w:eastAsia="Calibri"/>
+                                <w:b/>
+                                <w:bCs/>
+                                <w:color w:val="000000"/>
+                                <w:sz w:val="22"/>
+                                <w:szCs w:val="22"/>
+                                <w:lang w:val="en-SG"/>
+                              </w:rPr>
+                              <w:t>csv</w:t>
                             </w:r>
                           </w:p>
                         </w:txbxContent>
@@ -5170,7 +5737,7 @@
           </mc:Choice>
           <mc:Fallback>
             <w:pict>
-              <v:rect w14:anchorId="16B73E41" id="Rectangle 68" o:spid="_x0000_s1027" style="position:absolute;margin-left:205.25pt;margin-top:67pt;width:98.35pt;height:21.05pt;z-index:251659264;visibility:visible;mso-wrap-style:square;mso-width-percent:0;mso-wrap-distance-left:9pt;mso-wrap-distance-top:0;mso-wrap-distance-right:9pt;mso-wrap-distance-bottom:0;mso-position-horizontal:absolute;mso-position-horizontal-relative:text;mso-position-vertical:absolute;mso-position-vertical-relative:text;mso-width-percent:0;mso-width-relative:margin;v-text-anchor:middle" o:gfxdata="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" fillcolor="yellow" strokecolor="black [3213]" strokeweight="1pt">
+              <v:rect w14:anchorId="16B73E41" id="Rectangle 68" o:spid="_x0000_s1027" style="position:absolute;margin-left:150.65pt;margin-top:62.9pt;width:98.35pt;height:21.05pt;z-index:251659264;visibility:visible;mso-wrap-style:square;mso-width-percent:0;mso-wrap-distance-left:9pt;mso-wrap-distance-top:0;mso-wrap-distance-right:9pt;mso-wrap-distance-bottom:0;mso-position-horizontal:absolute;mso-position-horizontal-relative:text;mso-position-vertical:absolute;mso-position-vertical-relative:text;mso-width-percent:0;mso-width-relative:margin;v-text-anchor:middle" o:gfxdata="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" fillcolor="yellow" strokecolor="black [3213]" strokeweight="1pt">
                 <v:textbox>
                   <w:txbxContent>
                     <w:p>
@@ -5192,7 +5759,284 @@
                           <w:szCs w:val="22"/>
                           <w:lang w:val="en-SG"/>
                         </w:rPr>
-                        <w:t>LCD_item.py</w:t>
+                        <w:t>gr_database</w:t>
+                      </w:r>
+                      <w:r>
+                        <w:rPr>
+                          <w:rFonts w:eastAsia="Calibri"/>
+                          <w:b/>
+                          <w:bCs/>
+                          <w:color w:val="000000"/>
+                          <w:sz w:val="22"/>
+                          <w:szCs w:val="22"/>
+                          <w:lang w:val="en-SG"/>
+                        </w:rPr>
+                        <w:t>.</w:t>
+                      </w:r>
+                      <w:r>
+                        <w:rPr>
+                          <w:rFonts w:eastAsia="Calibri"/>
+                          <w:b/>
+                          <w:bCs/>
+                          <w:color w:val="000000"/>
+                          <w:sz w:val="22"/>
+                          <w:szCs w:val="22"/>
+                          <w:lang w:val="en-SG"/>
+                        </w:rPr>
+                        <w:t>csv</w:t>
+                      </w:r>
+                    </w:p>
+                  </w:txbxContent>
+                </v:textbox>
+              </v:rect>
+            </w:pict>
+          </mc:Fallback>
+        </mc:AlternateContent>
+      </w:r>
+      <w:r>
+        <w:rPr>
+          <w:noProof/>
+          <w:lang w:eastAsia="en-GB"/>
+        </w:rPr>
+        <mc:AlternateContent>
+          <mc:Choice Requires="wps">
+            <w:drawing>
+              <wp:anchor distT="0" distB="0" distL="114300" distR="114300" simplePos="0" relativeHeight="251657216" behindDoc="0" locked="0" layoutInCell="1" allowOverlap="1" wp14:anchorId="285B0241" wp14:editId="27F92DA7">
+                <wp:simplePos x="0" y="0"/>
+                <wp:positionH relativeFrom="column">
+                  <wp:posOffset>667910</wp:posOffset>
+                </wp:positionH>
+                <wp:positionV relativeFrom="paragraph">
+                  <wp:posOffset>771277</wp:posOffset>
+                </wp:positionV>
+                <wp:extent cx="1097280" cy="266700"/>
+                <wp:effectExtent l="0" t="0" r="26670" b="19050"/>
+                <wp:wrapNone/>
+                <wp:docPr id="67" name="Rectangle 67"/>
+                <wp:cNvGraphicFramePr/>
+                <a:graphic xmlns:a="http://schemas.openxmlformats.org/drawingml/2006/main">
+                  <a:graphicData uri="http://schemas.microsoft.com/office/word/2010/wordprocessingShape">
+                    <wps:wsp>
+                      <wps:cNvSpPr/>
+                      <wps:spPr>
+                        <a:xfrm>
+                          <a:off x="0" y="0"/>
+                          <a:ext cx="1097280" cy="266700"/>
+                        </a:xfrm>
+                        <a:prstGeom prst="rect">
+                          <a:avLst/>
+                        </a:prstGeom>
+                        <a:solidFill>
+                          <a:srgbClr val="FFFF00"/>
+                        </a:solidFill>
+                        <a:ln>
+                          <a:solidFill>
+                            <a:schemeClr val="tx1"/>
+                          </a:solidFill>
+                        </a:ln>
+                      </wps:spPr>
+                      <wps:style>
+                        <a:lnRef idx="2">
+                          <a:schemeClr val="accent4">
+                            <a:shade val="50000"/>
+                          </a:schemeClr>
+                        </a:lnRef>
+                        <a:fillRef idx="1">
+                          <a:schemeClr val="accent4"/>
+                        </a:fillRef>
+                        <a:effectRef idx="0">
+                          <a:schemeClr val="accent4"/>
+                        </a:effectRef>
+                        <a:fontRef idx="minor">
+                          <a:schemeClr val="lt1"/>
+                        </a:fontRef>
+                      </wps:style>
+                      <wps:txbx>
+                        <w:txbxContent>
+                          <w:p>
+                            <w:pPr>
+                              <w:pStyle w:val="NormalWeb"/>
+                              <w:spacing w:before="0" w:beforeAutospacing="0" w:after="160" w:afterAutospacing="0" w:line="256" w:lineRule="auto"/>
+                              <w:jc w:val="center"/>
+                              <w:rPr>
+                                <w:lang w:val="en-SG"/>
+                              </w:rPr>
+                            </w:pPr>
+                            <w:r>
+                              <w:rPr>
+                                <w:rFonts w:eastAsia="Calibri"/>
+                                <w:b/>
+                                <w:bCs/>
+                                <w:color w:val="000000"/>
+                                <w:sz w:val="22"/>
+                                <w:szCs w:val="22"/>
+                                <w:lang w:val="en-SG"/>
+                              </w:rPr>
+                              <w:t>Pi</w:t>
+                            </w:r>
+                            <w:r>
+                              <w:rPr>
+                                <w:rFonts w:eastAsia="Calibri"/>
+                                <w:b/>
+                                <w:bCs/>
+                                <w:color w:val="000000"/>
+                                <w:sz w:val="22"/>
+                                <w:szCs w:val="22"/>
+                                <w:lang w:val="en-SG"/>
+                              </w:rPr>
+                              <w:t>ca</w:t>
+                            </w:r>
+                            <w:r>
+                              <w:rPr>
+                                <w:rFonts w:eastAsia="Calibri"/>
+                                <w:b/>
+                                <w:bCs/>
+                                <w:color w:val="000000"/>
+                                <w:sz w:val="22"/>
+                                <w:szCs w:val="22"/>
+                                <w:lang w:val="en-SG"/>
+                              </w:rPr>
+                              <w:t>mm</w:t>
+                            </w:r>
+                            <w:r>
+                              <w:rPr>
+                                <w:rFonts w:eastAsia="Calibri"/>
+                                <w:b/>
+                                <w:bCs/>
+                                <w:color w:val="000000"/>
+                                <w:sz w:val="22"/>
+                                <w:szCs w:val="22"/>
+                                <w:lang w:val="en-SG"/>
+                              </w:rPr>
+                              <w:t>er</w:t>
+                            </w:r>
+                            <w:r>
+                              <w:rPr>
+                                <w:rFonts w:eastAsia="Calibri"/>
+                                <w:b/>
+                                <w:bCs/>
+                                <w:color w:val="000000"/>
+                                <w:sz w:val="22"/>
+                                <w:szCs w:val="22"/>
+                                <w:lang w:val="en-SG"/>
+                              </w:rPr>
+                              <w:t>s</w:t>
+                            </w:r>
+                            <w:r>
+                              <w:rPr>
+                                <w:rFonts w:eastAsia="Calibri"/>
+                                <w:b/>
+                                <w:bCs/>
+                                <w:color w:val="000000"/>
+                                <w:sz w:val="22"/>
+                                <w:szCs w:val="22"/>
+                                <w:lang w:val="en-SG"/>
+                              </w:rPr>
+                              <w:t>.py</w:t>
+                            </w:r>
+                          </w:p>
+                        </w:txbxContent>
+                      </wps:txbx>
+                      <wps:bodyPr rot="0" spcFirstLastPara="0" vert="horz" wrap="square" lIns="91440" tIns="45720" rIns="91440" bIns="45720" numCol="1" spcCol="0" rtlCol="0" fromWordArt="0" anchor="ctr" anchorCtr="0" forceAA="0" compatLnSpc="1">
+                        <a:prstTxWarp prst="textNoShape">
+                          <a:avLst/>
+                        </a:prstTxWarp>
+                        <a:noAutofit/>
+                      </wps:bodyPr>
+                    </wps:wsp>
+                  </a:graphicData>
+                </a:graphic>
+                <wp14:sizeRelH relativeFrom="margin">
+                  <wp14:pctWidth>0</wp14:pctWidth>
+                </wp14:sizeRelH>
+              </wp:anchor>
+            </w:drawing>
+          </mc:Choice>
+          <mc:Fallback>
+            <w:pict>
+              <v:rect w14:anchorId="285B0241" id="Rectangle 67" o:spid="_x0000_s1028" style="position:absolute;margin-left:52.6pt;margin-top:60.75pt;width:86.4pt;height:21pt;z-index:251657216;visibility:visible;mso-wrap-style:square;mso-width-percent:0;mso-wrap-distance-left:9pt;mso-wrap-distance-top:0;mso-wrap-distance-right:9pt;mso-wrap-distance-bottom:0;mso-position-horizontal:absolute;mso-position-horizontal-relative:text;mso-position-vertical:absolute;mso-position-vertical-relative:text;mso-width-percent:0;mso-width-relative:margin;v-text-anchor:middle" o:gfxdata="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" fillcolor="yellow" strokecolor="black [3213]" strokeweight="1pt">
+                <v:textbox>
+                  <w:txbxContent>
+                    <w:p>
+                      <w:pPr>
+                        <w:pStyle w:val="NormalWeb"/>
+                        <w:spacing w:before="0" w:beforeAutospacing="0" w:after="160" w:afterAutospacing="0" w:line="256" w:lineRule="auto"/>
+                        <w:jc w:val="center"/>
+                        <w:rPr>
+                          <w:lang w:val="en-SG"/>
+                        </w:rPr>
+                      </w:pPr>
+                      <w:r>
+                        <w:rPr>
+                          <w:rFonts w:eastAsia="Calibri"/>
+                          <w:b/>
+                          <w:bCs/>
+                          <w:color w:val="000000"/>
+                          <w:sz w:val="22"/>
+                          <w:szCs w:val="22"/>
+                          <w:lang w:val="en-SG"/>
+                        </w:rPr>
+                        <w:t>Pi</w:t>
+                      </w:r>
+                      <w:r>
+                        <w:rPr>
+                          <w:rFonts w:eastAsia="Calibri"/>
+                          <w:b/>
+                          <w:bCs/>
+                          <w:color w:val="000000"/>
+                          <w:sz w:val="22"/>
+                          <w:szCs w:val="22"/>
+                          <w:lang w:val="en-SG"/>
+                        </w:rPr>
+                        <w:t>ca</w:t>
+                      </w:r>
+                      <w:r>
+                        <w:rPr>
+                          <w:rFonts w:eastAsia="Calibri"/>
+                          <w:b/>
+                          <w:bCs/>
+                          <w:color w:val="000000"/>
+                          <w:sz w:val="22"/>
+                          <w:szCs w:val="22"/>
+                          <w:lang w:val="en-SG"/>
+                        </w:rPr>
+                        <w:t>mm</w:t>
+                      </w:r>
+                      <w:r>
+                        <w:rPr>
+                          <w:rFonts w:eastAsia="Calibri"/>
+                          <w:b/>
+                          <w:bCs/>
+                          <w:color w:val="000000"/>
+                          <w:sz w:val="22"/>
+                          <w:szCs w:val="22"/>
+                          <w:lang w:val="en-SG"/>
+                        </w:rPr>
+                        <w:t>er</w:t>
+                      </w:r>
+                      <w:r>
+                        <w:rPr>
+                          <w:rFonts w:eastAsia="Calibri"/>
+                          <w:b/>
+                          <w:bCs/>
+                          <w:color w:val="000000"/>
+                          <w:sz w:val="22"/>
+                          <w:szCs w:val="22"/>
+                          <w:lang w:val="en-SG"/>
+                        </w:rPr>
+                        <w:t>s</w:t>
+                      </w:r>
+                      <w:r>
+                        <w:rPr>
+                          <w:rFonts w:eastAsia="Calibri"/>
+                          <w:b/>
+                          <w:bCs/>
+                          <w:color w:val="000000"/>
+                          <w:sz w:val="22"/>
+                          <w:szCs w:val="22"/>
+                          <w:lang w:val="en-SG"/>
+                        </w:rPr>
+                        <w:t>.py</w:t>
                       </w:r>
                     </w:p>
                   </w:txbxContent>
@@ -5309,7 +6153,7 @@
           </mc:Choice>
           <mc:Fallback>
             <w:pict>
-              <v:rect w14:anchorId="27C4923F" id="Rectangle 73" o:spid="_x0000_s1028" style="position:absolute;margin-left:0;margin-top:35.1pt;width:125.6pt;height:21pt;z-index:251665408;visibility:visible;mso-wrap-style:square;mso-width-percent:0;mso-wrap-distance-left:9pt;mso-wrap-distance-top:0;mso-wrap-distance-right:9pt;mso-wrap-distance-bottom:0;mso-position-horizontal:center;mso-position-horizontal-relative:margin;mso-position-vertical:absolute;mso-position-vertical-relative:text;mso-width-percent:0;mso-width-relative:margin;v-text-anchor:middle" o:gfxdata="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" filled="f" stroked="f" strokeweight="1pt">
+              <v:rect w14:anchorId="27C4923F" id="Rectangle 73" o:spid="_x0000_s1029" style="position:absolute;margin-left:0;margin-top:35.1pt;width:125.6pt;height:21pt;z-index:251665408;visibility:visible;mso-wrap-style:square;mso-width-percent:0;mso-wrap-distance-left:9pt;mso-wrap-distance-top:0;mso-wrap-distance-right:9pt;mso-wrap-distance-bottom:0;mso-position-horizontal:center;mso-position-horizontal-relative:margin;mso-position-vertical:absolute;mso-position-vertical-relative:text;mso-width-percent:0;mso-width-relative:margin;v-text-anchor:middle" o:gfxdata="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" filled="f" stroked="f" strokeweight="1pt">
                 <v:textbox>
                   <w:txbxContent>
                     <w:p>
@@ -5447,7 +6291,7 @@
           </mc:Choice>
           <mc:Fallback>
             <w:pict>
-              <v:rect w14:anchorId="04170685" id="Rectangle 74" o:spid="_x0000_s1029" style="position:absolute;margin-left:0;margin-top:177.05pt;width:203.75pt;height:21.05pt;z-index:251667456;visibility:visible;mso-wrap-style:square;mso-width-percent:0;mso-wrap-distance-left:9pt;mso-wrap-distance-top:0;mso-wrap-distance-right:9pt;mso-wrap-distance-bottom:0;mso-position-horizontal:center;mso-position-horizontal-relative:margin;mso-position-vertical:absolute;mso-position-vertical-relative:text;mso-width-percent:0;mso-width-relative:margin;v-text-anchor:middle" o:gfxdata="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" filled="f" stroked="f" strokeweight="1pt">
+              <v:rect w14:anchorId="04170685" id="Rectangle 74" o:spid="_x0000_s1030" style="position:absolute;margin-left:0;margin-top:177.05pt;width:203.75pt;height:21.05pt;z-index:251667456;visibility:visible;mso-wrap-style:square;mso-width-percent:0;mso-wrap-distance-left:9pt;mso-wrap-distance-top:0;mso-wrap-distance-right:9pt;mso-wrap-distance-bottom:0;mso-position-horizontal:center;mso-position-horizontal-relative:margin;mso-position-vertical:absolute;mso-position-vertical-relative:text;mso-width-percent:0;mso-width-relative:margin;v-text-anchor:middle" o:gfxdata="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" filled="f" stroked="f" strokeweight="1pt">
                 <v:textbox>
                   <w:txbxContent>
                     <w:p>
@@ -5486,7 +6330,7 @@
         <mc:AlternateContent>
           <mc:Choice Requires="wpc">
             <w:drawing>
-              <wp:inline distT="0" distB="0" distL="0" distR="0" wp14:anchorId="7CF1D5FA" wp14:editId="2E48E3DB">
+              <wp:inline distT="0" distB="0" distL="0" distR="0" wp14:anchorId="7CF1D5FA" wp14:editId="7857257F">
                 <wp:extent cx="6089650" cy="4347713"/>
                 <wp:effectExtent l="0" t="0" r="0" b="0"/>
                 <wp:docPr id="58" name="Canvas 58"/>
@@ -5503,7 +6347,7 @@
                         <wps:cNvSpPr/>
                         <wps:spPr>
                           <a:xfrm>
-                            <a:off x="461177" y="2218414"/>
+                            <a:off x="452549" y="2212070"/>
                             <a:ext cx="4499012" cy="1775154"/>
                           </a:xfrm>
                           <a:prstGeom prst="rect">
@@ -5571,6 +6415,18 @@
                             <a:schemeClr val="lt1"/>
                           </a:fontRef>
                         </wps:style>
+                        <wps:txbx>
+                          <w:txbxContent>
+                            <w:p>
+                              <w:pPr>
+                                <w:jc w:val="center"/>
+                                <w:rPr>
+                                  <w:lang w:val="en-SG"/>
+                                </w:rPr>
+                              </w:pPr>
+                            </w:p>
+                          </w:txbxContent>
+                        </wps:txbx>
                         <wps:bodyPr rot="0" spcFirstLastPara="0" vert="horz" wrap="square" lIns="91440" tIns="45720" rIns="91440" bIns="45720" numCol="1" spcCol="0" rtlCol="0" fromWordArt="0" anchor="ctr" anchorCtr="0" forceAA="0" compatLnSpc="1">
                           <a:prstTxWarp prst="textNoShape">
                             <a:avLst/>
@@ -5583,7 +6439,7 @@
                         <wps:cNvSpPr/>
                         <wps:spPr>
                           <a:xfrm>
-                            <a:off x="1555845" y="3148278"/>
+                            <a:off x="1182134" y="2893837"/>
                             <a:ext cx="1126969" cy="267419"/>
                           </a:xfrm>
                           <a:prstGeom prst="rect">
@@ -5645,7 +6501,7 @@
                         <wps:cNvSpPr/>
                         <wps:spPr>
                           <a:xfrm>
-                            <a:off x="2983584" y="3129872"/>
+                            <a:off x="3492468" y="3280947"/>
                             <a:ext cx="1022034" cy="267335"/>
                           </a:xfrm>
                           <a:prstGeom prst="rect">
@@ -5707,73 +6563,11 @@
                         </wps:bodyPr>
                       </wps:wsp>
                       <wps:wsp>
-                        <wps:cNvPr id="63" name="Rectangle 63"/>
-                        <wps:cNvSpPr/>
-                        <wps:spPr>
-                          <a:xfrm>
-                            <a:off x="2000172" y="2767925"/>
-                            <a:ext cx="819150" cy="267335"/>
-                          </a:xfrm>
-                          <a:prstGeom prst="rect">
-                            <a:avLst/>
-                          </a:prstGeom>
-                          <a:ln>
-                            <a:solidFill>
-                              <a:schemeClr val="tx2"/>
-                            </a:solidFill>
-                          </a:ln>
-                        </wps:spPr>
-                        <wps:style>
-                          <a:lnRef idx="2">
-                            <a:schemeClr val="accent4">
-                              <a:shade val="50000"/>
-                            </a:schemeClr>
-                          </a:lnRef>
-                          <a:fillRef idx="1">
-                            <a:schemeClr val="accent4"/>
-                          </a:fillRef>
-                          <a:effectRef idx="0">
-                            <a:schemeClr val="accent4"/>
-                          </a:effectRef>
-                          <a:fontRef idx="minor">
-                            <a:schemeClr val="lt1"/>
-                          </a:fontRef>
-                        </wps:style>
-                        <wps:txbx>
-                          <w:txbxContent>
-                            <w:p>
-                              <w:pPr>
-                                <w:pStyle w:val="NormalWeb"/>
-                                <w:spacing w:before="0" w:beforeAutospacing="0" w:after="160" w:afterAutospacing="0" w:line="256" w:lineRule="auto"/>
-                                <w:jc w:val="center"/>
-                              </w:pPr>
-                              <w:r>
-                                <w:rPr>
-                                  <w:rFonts w:eastAsia="Calibri"/>
-                                  <w:b/>
-                                  <w:bCs/>
-                                  <w:color w:val="000000"/>
-                                  <w:sz w:val="22"/>
-                                  <w:szCs w:val="22"/>
-                                </w:rPr>
-                                <w:t>NFC</w:t>
-                              </w:r>
-                            </w:p>
-                          </w:txbxContent>
-                        </wps:txbx>
-                        <wps:bodyPr rot="0" spcFirstLastPara="0" vert="horz" wrap="square" lIns="91440" tIns="45720" rIns="91440" bIns="45720" numCol="1" spcCol="0" rtlCol="0" fromWordArt="0" anchor="ctr" anchorCtr="0" forceAA="0" compatLnSpc="1">
-                          <a:prstTxWarp prst="textNoShape">
-                            <a:avLst/>
-                          </a:prstTxWarp>
-                          <a:noAutofit/>
-                        </wps:bodyPr>
-                      </wps:wsp>
-                      <wps:wsp>
                         <wps:cNvPr id="64" name="Rectangle 64"/>
                         <wps:cNvSpPr/>
                         <wps:spPr>
                           <a:xfrm>
-                            <a:off x="3138859" y="2750354"/>
+                            <a:off x="2868514" y="2718548"/>
                             <a:ext cx="1146537" cy="267335"/>
                           </a:xfrm>
                           <a:prstGeom prst="rect">
@@ -5839,7 +6633,7 @@
                         <wps:cNvSpPr/>
                         <wps:spPr>
                           <a:xfrm>
-                            <a:off x="2396986" y="3508579"/>
+                            <a:off x="1888103" y="3580140"/>
                             <a:ext cx="1383444" cy="267335"/>
                           </a:xfrm>
                           <a:prstGeom prst="rect">
@@ -5941,6 +6735,7 @@
                               <w:pPr>
                                 <w:pStyle w:val="NormalWeb"/>
                                 <w:spacing w:before="0" w:beforeAutospacing="0" w:after="160" w:afterAutospacing="0" w:line="254" w:lineRule="auto"/>
+                                <w:jc w:val="center"/>
                                 <w:rPr>
                                   <w:lang w:val="en-SG"/>
                                 </w:rPr>
@@ -5972,7 +6767,7 @@
                         <wps:cNvSpPr/>
                         <wps:spPr>
                           <a:xfrm>
-                            <a:off x="2537245" y="1293112"/>
+                            <a:off x="2131728" y="1304165"/>
                             <a:ext cx="1087755" cy="266065"/>
                           </a:xfrm>
                           <a:prstGeom prst="rect">
@@ -6036,6 +6831,77 @@
                           <a:noAutofit/>
                         </wps:bodyPr>
                       </wps:wsp>
+                      <wps:wsp>
+                        <wps:cNvPr id="435817497" name="Rectangle 435817497"/>
+                        <wps:cNvSpPr/>
+                        <wps:spPr>
+                          <a:xfrm>
+                            <a:off x="3307742" y="791577"/>
+                            <a:ext cx="1522197" cy="265430"/>
+                          </a:xfrm>
+                          <a:prstGeom prst="rect">
+                            <a:avLst/>
+                          </a:prstGeom>
+                          <a:solidFill>
+                            <a:srgbClr val="FFFF00"/>
+                          </a:solidFill>
+                          <a:ln w="12700" cap="flat" cmpd="sng" algn="ctr">
+                            <a:solidFill>
+                              <a:srgbClr val="44546A"/>
+                            </a:solidFill>
+                            <a:prstDash val="solid"/>
+                            <a:miter lim="800000"/>
+                          </a:ln>
+                          <a:effectLst/>
+                        </wps:spPr>
+                        <wps:style>
+                          <a:lnRef idx="2">
+                            <a:schemeClr val="accent4">
+                              <a:shade val="50000"/>
+                            </a:schemeClr>
+                          </a:lnRef>
+                          <a:fillRef idx="1">
+                            <a:schemeClr val="accent4"/>
+                          </a:fillRef>
+                          <a:effectRef idx="0">
+                            <a:schemeClr val="accent4"/>
+                          </a:effectRef>
+                          <a:fontRef idx="minor">
+                            <a:schemeClr val="lt1"/>
+                          </a:fontRef>
+                        </wps:style>
+                        <wps:txbx>
+                          <w:txbxContent>
+                            <w:p>
+                              <w:pPr>
+                                <w:spacing w:line="252" w:lineRule="auto"/>
+                                <w:jc w:val="center"/>
+                                <w:rPr>
+                                  <w:rFonts w:eastAsia="Calibri"/>
+                                  <w:b/>
+                                  <w:bCs/>
+                                  <w:color w:val="000000"/>
+                                </w:rPr>
+                              </w:pPr>
+                              <w:r>
+                                <w:rPr>
+                                  <w:rFonts w:eastAsia="Calibri"/>
+                                  <w:b/>
+                                  <w:bCs/>
+                                  <w:color w:val="000000"/>
+                                </w:rPr>
+                                <w:t>Inactivity_monitor.py</w:t>
+                              </w:r>
+                            </w:p>
+                          </w:txbxContent>
+                        </wps:txbx>
+                        <wps:bodyPr rot="0" spcFirstLastPara="0" vert="horz" wrap="square" lIns="91440" tIns="45720" rIns="91440" bIns="45720" numCol="1" spcCol="0" rtlCol="0" fromWordArt="0" anchor="ctr" anchorCtr="0" forceAA="0" compatLnSpc="1">
+                          <a:prstTxWarp prst="textNoShape">
+                            <a:avLst/>
+                          </a:prstTxWarp>
+                          <a:noAutofit/>
+                        </wps:bodyPr>
+                      </wps:wsp>
                     </wpc:wpc>
                   </a:graphicData>
                 </a:graphic>
@@ -6044,7 +6910,7 @@
           </mc:Choice>
           <mc:Fallback>
             <w:pict>
-              <v:group w14:anchorId="7CF1D5FA" id="Canvas 58" o:spid="_x0000_s1030" editas="canvas" style="width:479.5pt;height:342.35pt;mso-position-horizontal-relative:char;mso-position-vertical-relative:line" coordsize="60896,43472" o:gfxdata="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">
+              <v:group w14:anchorId="7CF1D5FA" id="Canvas 58" o:spid="_x0000_s1031" editas="canvas" style="width:479.5pt;height:342.35pt;mso-position-horizontal-relative:char;mso-position-vertical-relative:line" coordsize="60896,43472" o:gfxdata="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">
                 <v:shapetype id="_x0000_t75" coordsize="21600,21600" o:spt="75" o:preferrelative="t" path="m@4@5l@4@11@9@11@9@5xe" filled="f" stroked="f">
                   <v:stroke joinstyle="miter"/>
                   <v:formulas>
@@ -6064,13 +6930,26 @@
                   <v:path o:extrusionok="f" gradientshapeok="t" o:connecttype="rect"/>
                   <o:lock v:ext="edit" aspectratio="t"/>
                 </v:shapetype>
-                <v:shape id="_x0000_s1031" type="#_x0000_t75" style="position:absolute;width:60896;height:43472;visibility:visible;mso-wrap-style:square">
+                <v:shape id="_x0000_s1032" type="#_x0000_t75" style="position:absolute;width:60896;height:43472;visibility:visible;mso-wrap-style:square">
                   <v:fill o:detectmouseclick="t"/>
                   <v:path o:connecttype="none"/>
                 </v:shape>
-                <v:rect id="Rectangle 59" o:spid="_x0000_s1032" style="position:absolute;left:4611;top:22184;width:44990;height:17751;visibility:visible;mso-wrap-style:square;v-text-anchor:middle" o:gfxdata="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" fillcolor="#a5a5a5 [3206]" strokecolor="#44546a [3215]" strokeweight="1pt"/>
-                <v:rect id="Rectangle 60" o:spid="_x0000_s1033" style="position:absolute;left:4373;top:4134;width:45142;height:12652;visibility:visible;mso-wrap-style:square;v-text-anchor:middle" o:gfxdata="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" fillcolor="#70ad47 [3209]" strokecolor="#44546a [3215]" strokeweight="1pt"/>
-                <v:rect id="Rectangle 61" o:spid="_x0000_s1034" style="position:absolute;left:15558;top:31482;width:11270;height:2674;visibility:visible;mso-wrap-style:square;v-text-anchor:middle" o:gfxdata="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" fillcolor="#ffc000 [3207]" strokecolor="#44546a [3215]" strokeweight="1pt">
+                <v:rect id="Rectangle 59" o:spid="_x0000_s1033" style="position:absolute;left:4525;top:22120;width:44990;height:17752;visibility:visible;mso-wrap-style:square;v-text-anchor:middle" o:gfxdata="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" fillcolor="#a5a5a5 [3206]" strokecolor="#44546a [3215]" strokeweight="1pt"/>
+                <v:rect id="Rectangle 60" o:spid="_x0000_s1034" style="position:absolute;left:4373;top:4134;width:45142;height:12652;visibility:visible;mso-wrap-style:square;v-text-anchor:middle" o:gfxdata="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" fillcolor="#70ad47 [3209]" strokecolor="#44546a [3215]" strokeweight="1pt">
+                  <v:textbox>
+                    <w:txbxContent>
+                      <w:p>
+                        <w:pPr>
+                          <w:jc w:val="center"/>
+                          <w:rPr>
+                            <w:lang w:val="en-SG"/>
+                          </w:rPr>
+                        </w:pPr>
+                      </w:p>
+                    </w:txbxContent>
+                  </v:textbox>
+                </v:rect>
+                <v:rect id="Rectangle 61" o:spid="_x0000_s1035" style="position:absolute;left:11821;top:28938;width:11270;height:2674;visibility:visible;mso-wrap-style:square;v-text-anchor:middle" o:gfxdata="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" fillcolor="#ffc000 [3207]" strokecolor="#44546a [3215]" strokeweight="1pt">
                   <v:textbox>
                     <w:txbxContent>
                       <w:p>
@@ -6094,7 +6973,7 @@
                     </w:txbxContent>
                   </v:textbox>
                 </v:rect>
-                <v:rect id="Rectangle 62" o:spid="_x0000_s1035" style="position:absolute;left:29835;top:31298;width:10221;height:2674;visibility:visible;mso-wrap-style:square;v-text-anchor:middle" o:gfxdata="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" fillcolor="#ffc000 [3207]" strokecolor="#44546a [3215]" strokeweight="1pt">
+                <v:rect id="Rectangle 62" o:spid="_x0000_s1036" style="position:absolute;left:34924;top:32809;width:10221;height:2673;visibility:visible;mso-wrap-style:square;v-text-anchor:middle" o:gfxdata="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" fillcolor="#ffc000 [3207]" strokecolor="#44546a [3215]" strokeweight="1pt">
                   <v:textbox>
                     <w:txbxContent>
                       <w:p>
@@ -6122,31 +7001,7 @@
                     </w:txbxContent>
                   </v:textbox>
                 </v:rect>
-                <v:rect id="Rectangle 63" o:spid="_x0000_s1036" style="position:absolute;left:20001;top:27679;width:8192;height:2673;visibility:visible;mso-wrap-style:square;v-text-anchor:middle" o:gfxdata="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" fillcolor="#ffc000 [3207]" strokecolor="#44546a [3215]" strokeweight="1pt">
-                  <v:textbox>
-                    <w:txbxContent>
-                      <w:p>
-                        <w:pPr>
-                          <w:pStyle w:val="NormalWeb"/>
-                          <w:spacing w:before="0" w:beforeAutospacing="0" w:after="160" w:afterAutospacing="0" w:line="256" w:lineRule="auto"/>
-                          <w:jc w:val="center"/>
-                        </w:pPr>
-                        <w:r>
-                          <w:rPr>
-                            <w:rFonts w:eastAsia="Calibri"/>
-                            <w:b/>
-                            <w:bCs/>
-                            <w:color w:val="000000"/>
-                            <w:sz w:val="22"/>
-                            <w:szCs w:val="22"/>
-                          </w:rPr>
-                          <w:t>NFC</w:t>
-                        </w:r>
-                      </w:p>
-                    </w:txbxContent>
-                  </v:textbox>
-                </v:rect>
-                <v:rect id="Rectangle 64" o:spid="_x0000_s1037" style="position:absolute;left:31388;top:27503;width:11465;height:2673;visibility:visible;mso-wrap-style:square;v-text-anchor:middle" o:gfxdata="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" fillcolor="#ffc000 [3207]" strokecolor="#44546a [3215]" strokeweight="1pt">
+                <v:rect id="Rectangle 64" o:spid="_x0000_s1037" style="position:absolute;left:28685;top:27185;width:11465;height:2673;visibility:visible;mso-wrap-style:square;v-text-anchor:middle" o:gfxdata="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" fillcolor="#ffc000 [3207]" strokecolor="#44546a [3215]" strokeweight="1pt">
                   <v:textbox>
                     <w:txbxContent>
                       <w:p>
@@ -6174,7 +7029,7 @@
                     </w:txbxContent>
                   </v:textbox>
                 </v:rect>
-                <v:rect id="Rectangle 66" o:spid="_x0000_s1038" style="position:absolute;left:23969;top:35085;width:13835;height:2674;visibility:visible;mso-wrap-style:square;v-text-anchor:middle" o:gfxdata="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" fillcolor="#ffc000 [3207]" strokecolor="#44546a [3215]" strokeweight="1pt">
+                <v:rect id="Rectangle 66" o:spid="_x0000_s1038" style="position:absolute;left:18881;top:35801;width:13834;height:2673;visibility:visible;mso-wrap-style:square;v-text-anchor:middle" o:gfxdata="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" fillcolor="#ffc000 [3207]" strokecolor="#44546a [3215]" strokeweight="1pt">
                   <v:textbox>
                     <w:txbxContent>
                       <w:p>
@@ -6208,6 +7063,7 @@
                         <w:pPr>
                           <w:pStyle w:val="NormalWeb"/>
                           <w:spacing w:before="0" w:beforeAutospacing="0" w:after="160" w:afterAutospacing="0" w:line="254" w:lineRule="auto"/>
+                          <w:jc w:val="center"/>
                           <w:rPr>
                             <w:lang w:val="en-SG"/>
                           </w:rPr>
@@ -6228,7 +7084,7 @@
                     </w:txbxContent>
                   </v:textbox>
                 </v:rect>
-                <v:rect id="Rectangle 71" o:spid="_x0000_s1040" style="position:absolute;left:25372;top:12931;width:10878;height:2660;visibility:visible;mso-wrap-style:square;v-text-anchor:middle" o:gfxdata="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" fillcolor="yellow" strokecolor="#44546a [3215]" strokeweight="1pt">
+                <v:rect id="Rectangle 71" o:spid="_x0000_s1040" style="position:absolute;left:21317;top:13041;width:10877;height:2661;visibility:visible;mso-wrap-style:square;v-text-anchor:middle" o:gfxdata="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" fillcolor="yellow" strokecolor="#44546a [3215]" strokeweight="1pt">
                   <v:textbox>
                     <w:txbxContent>
                       <w:p>
@@ -6251,6 +7107,33 @@
                             <w:lang w:val="en-SG"/>
                           </w:rPr>
                           <w:t>main.py</w:t>
+                        </w:r>
+                      </w:p>
+                    </w:txbxContent>
+                  </v:textbox>
+                </v:rect>
+                <v:rect id="Rectangle 435817497" o:spid="_x0000_s1041" style="position:absolute;left:33077;top:7915;width:15222;height:2655;visibility:visible;mso-wrap-style:square;v-text-anchor:middle" o:gfxdata="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" fillcolor="yellow" strokecolor="#44546a" strokeweight="1pt">
+                  <v:textbox>
+                    <w:txbxContent>
+                      <w:p>
+                        <w:pPr>
+                          <w:spacing w:line="252" w:lineRule="auto"/>
+                          <w:jc w:val="center"/>
+                          <w:rPr>
+                            <w:rFonts w:eastAsia="Calibri"/>
+                            <w:b/>
+                            <w:bCs/>
+                            <w:color w:val="000000"/>
+                          </w:rPr>
+                        </w:pPr>
+                        <w:r>
+                          <w:rPr>
+                            <w:rFonts w:eastAsia="Calibri"/>
+                            <w:b/>
+                            <w:bCs/>
+                            <w:color w:val="000000"/>
+                          </w:rPr>
+                          <w:t>Inactivity_monitor.py</w:t>
                         </w:r>
                       </w:p>
                     </w:txbxContent>
@@ -8665,6 +9548,7 @@
   <w:style w:type="character" w:default="1" w:styleId="DefaultParagraphFont">
     <w:name w:val="Default Paragraph Font"/>
     <w:uiPriority w:val="1"/>
+    <w:semiHidden/>
     <w:unhideWhenUsed/>
   </w:style>
   <w:style w:type="table" w:default="1" w:styleId="TableNormal">
@@ -9195,10 +10079,23 @@
 </file>
 
 <file path=customXml/item1.xml><?xml version="1.0" encoding="utf-8"?>
-<b:Sources xmlns:b="http://schemas.openxmlformats.org/officeDocument/2006/bibliography" xmlns="http://schemas.openxmlformats.org/officeDocument/2006/bibliography" SelectedStyle="\APASixthEditionOfficeOnline.xsl" StyleName="APA" Version="6"/>
+<p:properties xmlns:p="http://schemas.microsoft.com/office/2006/metadata/properties" xmlns:xsi="http://www.w3.org/2001/XMLSchema-instance" xmlns:pc="http://schemas.microsoft.com/office/infopath/2007/PartnerControls">
+  <documentManagement>
+    <_activity xmlns="ddee7185-dfc6-4bab-897d-c41b9fd6b1c8" xsi:nil="true"/>
+  </documentManagement>
+</p:properties>
 </file>
 
 <file path=customXml/item2.xml><?xml version="1.0" encoding="utf-8"?>
+<?mso-contentType ?>
+<FormTemplates xmlns="http://schemas.microsoft.com/sharepoint/v3/contenttype/forms">
+  <Display>DocumentLibraryForm</Display>
+  <Edit>DocumentLibraryForm</Edit>
+  <New>DocumentLibraryForm</New>
+</FormTemplates>
+</file>
+
+<file path=customXml/item3.xml><?xml version="1.0" encoding="utf-8"?>
 <ct:contentTypeSchema xmlns:ct="http://schemas.microsoft.com/office/2006/metadata/contentType" xmlns:ma="http://schemas.microsoft.com/office/2006/metadata/properties/metaAttributes" ct:_="" ma:_="" ma:contentTypeName="Document" ma:contentTypeID="0x0101003581E2235869C64C891553572E4258F0" ma:contentTypeVersion="13" ma:contentTypeDescription="Create a new document." ma:contentTypeScope="" ma:versionID="c3d2b87db995e1c12dbfdc42002d99fa">
   <xsd:schema xmlns:xsd="http://www.w3.org/2001/XMLSchema" xmlns:xs="http://www.w3.org/2001/XMLSchema" xmlns:p="http://schemas.microsoft.com/office/2006/metadata/properties" xmlns:ns3="ddee7185-dfc6-4bab-897d-c41b9fd6b1c8" xmlns:ns4="381f3b7a-e7a2-4f4e-9a6b-038e4abf5095" targetNamespace="http://schemas.microsoft.com/office/2006/metadata/properties" ma:root="true" ma:fieldsID="c1aa580d3c8dbbe4b4e37b4a30cc84d4" ns3:_="" ns4:_="">
     <xsd:import namespace="ddee7185-dfc6-4bab-897d-c41b9fd6b1c8"/>
@@ -9419,32 +10316,29 @@
 </ct:contentTypeSchema>
 </file>
 
-<file path=customXml/item3.xml><?xml version="1.0" encoding="utf-8"?>
-<?mso-contentType ?>
-<FormTemplates xmlns="http://schemas.microsoft.com/sharepoint/v3/contenttype/forms">
-  <Display>DocumentLibraryForm</Display>
-  <Edit>DocumentLibraryForm</Edit>
-  <New>DocumentLibraryForm</New>
-</FormTemplates>
-</file>
-
 <file path=customXml/item4.xml><?xml version="1.0" encoding="utf-8"?>
-<p:properties xmlns:p="http://schemas.microsoft.com/office/2006/metadata/properties" xmlns:xsi="http://www.w3.org/2001/XMLSchema-instance" xmlns:pc="http://schemas.microsoft.com/office/infopath/2007/PartnerControls">
-  <documentManagement>
-    <_activity xmlns="ddee7185-dfc6-4bab-897d-c41b9fd6b1c8" xsi:nil="true"/>
-  </documentManagement>
-</p:properties>
+<b:Sources xmlns:b="http://schemas.openxmlformats.org/officeDocument/2006/bibliography" xmlns="http://schemas.openxmlformats.org/officeDocument/2006/bibliography" SelectedStyle="\APASixthEditionOfficeOnline.xsl" StyleName="APA" Version="6"/>
 </file>
 
 <file path=customXml/itemProps1.xml><?xml version="1.0" encoding="utf-8"?>
-<ds:datastoreItem xmlns:ds="http://schemas.openxmlformats.org/officeDocument/2006/customXml" ds:itemID="{19DC61BE-93FA-4491-9772-E1221A4033B9}">
+<ds:datastoreItem xmlns:ds="http://schemas.openxmlformats.org/officeDocument/2006/customXml" ds:itemID="{E9F4B20F-6069-42DD-ACE1-B693435E4710}">
   <ds:schemaRefs>
-    <ds:schemaRef ds:uri="http://schemas.openxmlformats.org/officeDocument/2006/bibliography"/>
+    <ds:schemaRef ds:uri="http://schemas.microsoft.com/office/2006/metadata/properties"/>
+    <ds:schemaRef ds:uri="http://schemas.microsoft.com/office/infopath/2007/PartnerControls"/>
+    <ds:schemaRef ds:uri="ddee7185-dfc6-4bab-897d-c41b9fd6b1c8"/>
   </ds:schemaRefs>
 </ds:datastoreItem>
 </file>
 
 <file path=customXml/itemProps2.xml><?xml version="1.0" encoding="utf-8"?>
+<ds:datastoreItem xmlns:ds="http://schemas.openxmlformats.org/officeDocument/2006/customXml" ds:itemID="{1AE65524-3474-4244-A856-D72F3E7751CA}">
+  <ds:schemaRefs>
+    <ds:schemaRef ds:uri="http://schemas.microsoft.com/sharepoint/v3/contenttype/forms"/>
+  </ds:schemaRefs>
+</ds:datastoreItem>
+</file>
+
+<file path=customXml/itemProps3.xml><?xml version="1.0" encoding="utf-8"?>
 <ds:datastoreItem xmlns:ds="http://schemas.openxmlformats.org/officeDocument/2006/customXml" ds:itemID="{DA2A6B2C-155A-4E93-A489-6D51859F3EE6}">
   <ds:schemaRefs>
     <ds:schemaRef ds:uri="http://schemas.microsoft.com/office/2006/metadata/contentType"/>
@@ -9463,27 +10357,10 @@
 </ds:datastoreItem>
 </file>
 
-<file path=customXml/itemProps3.xml><?xml version="1.0" encoding="utf-8"?>
-<ds:datastoreItem xmlns:ds="http://schemas.openxmlformats.org/officeDocument/2006/customXml" ds:itemID="{1AE65524-3474-4244-A856-D72F3E7751CA}">
+<file path=customXml/itemProps4.xml><?xml version="1.0" encoding="utf-8"?>
+<ds:datastoreItem xmlns:ds="http://schemas.openxmlformats.org/officeDocument/2006/customXml" ds:itemID="{19DC61BE-93FA-4491-9772-E1221A4033B9}">
   <ds:schemaRefs>
-    <ds:schemaRef ds:uri="http://schemas.microsoft.com/sharepoint/v3/contenttype/forms"/>
-  </ds:schemaRefs>
-</ds:datastoreItem>
-</file>
-
-<file path=customXml/itemProps4.xml><?xml version="1.0" encoding="utf-8"?>
-<ds:datastoreItem xmlns:ds="http://schemas.openxmlformats.org/officeDocument/2006/customXml" ds:itemID="{E9F4B20F-6069-42DD-ACE1-B693435E4710}">
-  <ds:schemaRefs>
-    <ds:schemaRef ds:uri="ddee7185-dfc6-4bab-897d-c41b9fd6b1c8"/>
-    <ds:schemaRef ds:uri="http://schemas.microsoft.com/office/2006/metadata/properties"/>
-    <ds:schemaRef ds:uri="http://purl.org/dc/dcmitype/"/>
-    <ds:schemaRef ds:uri="http://purl.org/dc/elements/1.1/"/>
-    <ds:schemaRef ds:uri="http://www.w3.org/XML/1998/namespace"/>
-    <ds:schemaRef ds:uri="http://schemas.microsoft.com/office/2006/documentManagement/types"/>
-    <ds:schemaRef ds:uri="http://schemas.microsoft.com/office/infopath/2007/PartnerControls"/>
-    <ds:schemaRef ds:uri="http://schemas.openxmlformats.org/package/2006/metadata/core-properties"/>
-    <ds:schemaRef ds:uri="381f3b7a-e7a2-4f4e-9a6b-038e4abf5095"/>
-    <ds:schemaRef ds:uri="http://purl.org/dc/terms/"/>
+    <ds:schemaRef ds:uri="http://schemas.openxmlformats.org/officeDocument/2006/bibliography"/>
   </ds:schemaRefs>
 </ds:datastoreItem>
 </file>
</xml_diff>